<commit_message>
cv and motivation letter
</commit_message>
<xml_diff>
--- a/iteration-1/stu1801321029/CV.docx
+++ b/iteration-1/stu1801321029/CV.docx
@@ -18,7 +18,7 @@
 <office:document-content xmlns:meta="urn:oasis:names:tc:opendocument:xmlns:meta:1.0" xmlns:office="urn:oasis:names:tc:opendocument:xmlns:office:1.0" xmlns:draw="urn:oasis:names:tc:opendocument:xmlns:drawing:1.0" xmlns:ooo="http://openoffice.org/2004/office" xmlns:fo="urn:oasis:names:tc:opendocument:xmlns:xsl-fo-compatible:1.0" xmlns:xlink="http://www.w3.org/1999/xlink" xmlns:dc="http://purl.org/dc/elements/1.1/" xmlns:style="urn:oasis:names:tc:opendocument:xmlns:style:1.0" xmlns:text="urn:oasis:names:tc:opendocument:xmlns:text:1.0" xmlns:dr3d="urn:oasis:names:tc:opendocument:xmlns:dr3d:1.0" xmlns:svg="urn:oasis:names:tc:opendocument:xmlns:svg-compatible:1.0" xmlns:chart="urn:oasis:names:tc:opendocument:xmlns:chart:1.0" xmlns:rpt="http://openoffice.org/2005/report" xmlns:table="urn:oasis:names:tc:opendocument:xmlns:table:1.0" xmlns:number="urn:oasis:names:tc:opendocument:xmlns:datastyle:1.0" xmlns:ooow="http://openoffice.org/2004/writer" xmlns:oooc="http://openoffice.org/2004/calc" xmlns:of="urn:oasis:names:tc:opendocument:xmlns:of:1.2" xmlns:css3t="http://www.w3.org/TR/css3-text/" xmlns:tableooo="http://openoffice.org/2009/table" xmlns:calcext="urn:org:documentfoundation:names:experimental:calc:xmlns:calcext:1.0" xmlns:drawooo="http://openoffice.org/2010/draw" xmlns:loext="urn:org:documentfoundation:names:experimental:office:xmlns:loext:1.0" xmlns:grddl="http://www.w3.org/2003/g/data-view#" xmlns:field="urn:openoffice:names:experimental:ooo-ms-interop:xmlns:field:1.0" xmlns:math="http://www.w3.org/1998/Math/MathML" xmlns:form="urn:oasis:names:tc:opendocument:xmlns:form:1.0" xmlns:script="urn:oasis:names:tc:opendocument:xmlns:script:1.0" xmlns:dom="http://www.w3.org/2001/xml-events" xmlns:xforms="http://www.w3.org/2002/xforms" xmlns:xsd="http://www.w3.org/2001/XMLSchema" xmlns:xsi="http://www.w3.org/2001/XMLSchema-instance" xmlns:formx="urn:openoffice:names:experimental:ooxml-odf-interop:xmlns:form:1.0" xmlns:xhtml="http://www.w3.org/1999/xhtml" xmlns:officeooo="http://openoffice.org/2009/office" office:version="1.2">
   <office:scripts/>
   <office:font-face-decls>
-    <style:font-face style:name="OpenSymbol" svg:font-family="OpenSymbol" style:font-charset="x-symbol"/>
+    <style:font-face style:name="OpenSymbol1" svg:font-family="OpenSymbol" style:font-charset="x-symbol"/>
     <style:font-face style:name="Wingdings" svg:font-family="Wingdings" style:font-adornments="Regular" style:font-pitch="variable" style:font-charset="x-symbol"/>
     <style:font-face style:name="Courier New" svg:font-family="'Courier New'" style:font-family-generic="modern" style:font-pitch="fixed"/>
     <style:font-face style:name="Bahnschrift SemiLight SemiConde" svg:font-family="'Bahnschrift SemiLight SemiConde'" style:font-family-generic="roman" style:font-pitch="variable"/>
@@ -26,7 +26,7 @@
     <style:font-face style:name="Liberation Mono" svg:font-family="'Liberation Mono'" style:font-family-generic="roman" style:font-pitch="variable"/>
     <style:font-face style:name="Liberation Sans" svg:font-family="'Liberation Sans'" style:font-family-generic="roman" style:font-pitch="variable"/>
     <style:font-face style:name="Liberation Serif" svg:font-family="'Liberation Serif'" style:font-family-generic="roman" style:font-pitch="variable"/>
-    <style:font-face style:name="OpenSymbol1" svg:font-family="OpenSymbol" style:font-family-generic="roman" style:font-pitch="variable"/>
+    <style:font-face style:name="OpenSymbol" svg:font-family="OpenSymbol" style:font-family-generic="roman" style:font-pitch="variable"/>
     <style:font-face style:name="Liberation Mono1" svg:font-family="'Liberation Mono'" style:font-family-generic="system" style:font-pitch="variable"/>
     <style:font-face style:name="Lucida Sans" svg:font-family="'Lucida Sans'" style:font-family-generic="system" style:font-pitch="variable"/>
     <style:font-face style:name="Microsoft YaHei" svg:font-family="'Microsoft YaHei'" style:font-family-generic="system" style:font-pitch="variable"/>
@@ -154,61 +154,61 @@
         <style:list-level-properties text:list-level-position-and-space-mode="label-alignment">
           <style:list-level-label-alignment text:label-followed-by="listtab" text:list-tab-stop-position="1.27cm" fo:text-indent="-0.635cm" fo:margin-left="1.27cm"/>
         </style:list-level-properties>
-        <style:text-properties style:font-name="OpenSymbol"/>
+        <style:text-properties style:font-name="OpenSymbol1"/>
       </text:list-level-style-bullet>
       <text:list-level-style-bullet text:level="2" text:style-name="Bullet_20_Symbols" text:bullet-char="✔">
         <style:list-level-properties text:list-level-position-and-space-mode="label-alignment">
           <style:list-level-label-alignment text:label-followed-by="listtab" text:list-tab-stop-position="1.905cm" fo:text-indent="-0.635cm" fo:margin-left="1.905cm"/>
         </style:list-level-properties>
-        <style:text-properties style:font-name="OpenSymbol"/>
+        <style:text-properties style:font-name="OpenSymbol1"/>
       </text:list-level-style-bullet>
       <text:list-level-style-bullet text:level="3" text:style-name="Bullet_20_Symbols" text:bullet-char="✔">
         <style:list-level-properties text:list-level-position-and-space-mode="label-alignment">
           <style:list-level-label-alignment text:label-followed-by="listtab" text:list-tab-stop-position="2.54cm" fo:text-indent="-0.635cm" fo:margin-left="2.54cm"/>
         </style:list-level-properties>
-        <style:text-properties style:font-name="OpenSymbol"/>
+        <style:text-properties style:font-name="OpenSymbol1"/>
       </text:list-level-style-bullet>
       <text:list-level-style-bullet text:level="4" text:style-name="Bullet_20_Symbols" text:bullet-char="✔">
         <style:list-level-properties text:list-level-position-and-space-mode="label-alignment">
           <style:list-level-label-alignment text:label-followed-by="listtab" text:list-tab-stop-position="3.175cm" fo:text-indent="-0.635cm" fo:margin-left="3.175cm"/>
         </style:list-level-properties>
-        <style:text-properties style:font-name="OpenSymbol"/>
+        <style:text-properties style:font-name="OpenSymbol1"/>
       </text:list-level-style-bullet>
       <text:list-level-style-bullet text:level="5" text:style-name="Bullet_20_Symbols" text:bullet-char="✔">
         <style:list-level-properties text:list-level-position-and-space-mode="label-alignment">
           <style:list-level-label-alignment text:label-followed-by="listtab" text:list-tab-stop-position="3.81cm" fo:text-indent="-0.635cm" fo:margin-left="3.81cm"/>
         </style:list-level-properties>
-        <style:text-properties style:font-name="OpenSymbol"/>
+        <style:text-properties style:font-name="OpenSymbol1"/>
       </text:list-level-style-bullet>
       <text:list-level-style-bullet text:level="6" text:style-name="Bullet_20_Symbols" text:bullet-char="✔">
         <style:list-level-properties text:list-level-position-and-space-mode="label-alignment">
           <style:list-level-label-alignment text:label-followed-by="listtab" text:list-tab-stop-position="4.445cm" fo:text-indent="-0.635cm" fo:margin-left="4.445cm"/>
         </style:list-level-properties>
-        <style:text-properties style:font-name="OpenSymbol"/>
+        <style:text-properties style:font-name="OpenSymbol1"/>
       </text:list-level-style-bullet>
       <text:list-level-style-bullet text:level="7" text:style-name="Bullet_20_Symbols" text:bullet-char="✔">
         <style:list-level-properties text:list-level-position-and-space-mode="label-alignment">
           <style:list-level-label-alignment text:label-followed-by="listtab" text:list-tab-stop-position="5.08cm" fo:text-indent="-0.635cm" fo:margin-left="5.08cm"/>
         </style:list-level-properties>
-        <style:text-properties style:font-name="OpenSymbol"/>
+        <style:text-properties style:font-name="OpenSymbol1"/>
       </text:list-level-style-bullet>
       <text:list-level-style-bullet text:level="8" text:style-name="Bullet_20_Symbols" text:bullet-char="✔">
         <style:list-level-properties text:list-level-position-and-space-mode="label-alignment">
           <style:list-level-label-alignment text:label-followed-by="listtab" text:list-tab-stop-position="5.715cm" fo:text-indent="-0.635cm" fo:margin-left="5.715cm"/>
         </style:list-level-properties>
-        <style:text-properties style:font-name="OpenSymbol"/>
+        <style:text-properties style:font-name="OpenSymbol1"/>
       </text:list-level-style-bullet>
       <text:list-level-style-bullet text:level="9" text:style-name="Bullet_20_Symbols" text:bullet-char="✔">
         <style:list-level-properties text:list-level-position-and-space-mode="label-alignment">
           <style:list-level-label-alignment text:label-followed-by="listtab" text:list-tab-stop-position="6.35cm" fo:text-indent="-0.635cm" fo:margin-left="6.35cm"/>
         </style:list-level-properties>
-        <style:text-properties style:font-name="OpenSymbol"/>
+        <style:text-properties style:font-name="OpenSymbol1"/>
       </text:list-level-style-bullet>
       <text:list-level-style-bullet text:level="10" text:style-name="Bullet_20_Symbols" text:bullet-char="✔">
         <style:list-level-properties text:list-level-position-and-space-mode="label-alignment">
           <style:list-level-label-alignment text:label-followed-by="listtab" text:list-tab-stop-position="6.985cm" fo:text-indent="-0.635cm" fo:margin-left="6.985cm"/>
         </style:list-level-properties>
-        <style:text-properties style:font-name="OpenSymbol"/>
+        <style:text-properties style:font-name="OpenSymbol1"/>
       </text:list-level-style-bullet>
     </text:list-style>
     <text:list-style style:name="L2">
@@ -216,61 +216,61 @@
         <style:list-level-properties text:list-level-position-and-space-mode="label-alignment">
           <style:list-level-label-alignment text:label-followed-by="listtab" text:list-tab-stop-position="1.27cm" fo:text-indent="-0.635cm" fo:margin-left="1.27cm"/>
         </style:list-level-properties>
-        <style:text-properties style:font-name="OpenSymbol"/>
+        <style:text-properties style:font-name="OpenSymbol1"/>
       </text:list-level-style-bullet>
       <text:list-level-style-bullet text:level="2" text:style-name="Bullet_20_Symbols" text:bullet-char="✔">
         <style:list-level-properties text:list-level-position-and-space-mode="label-alignment">
           <style:list-level-label-alignment text:label-followed-by="listtab" text:list-tab-stop-position="1.905cm" fo:text-indent="-0.635cm" fo:margin-left="1.905cm"/>
         </style:list-level-properties>
-        <style:text-properties style:font-name="OpenSymbol"/>
+        <style:text-properties style:font-name="OpenSymbol1"/>
       </text:list-level-style-bullet>
       <text:list-level-style-bullet text:level="3" text:style-name="Bullet_20_Symbols" text:bullet-char="✔">
         <style:list-level-properties text:list-level-position-and-space-mode="label-alignment">
           <style:list-level-label-alignment text:label-followed-by="listtab" text:list-tab-stop-position="2.54cm" fo:text-indent="-0.635cm" fo:margin-left="2.54cm"/>
         </style:list-level-properties>
-        <style:text-properties style:font-name="OpenSymbol"/>
+        <style:text-properties style:font-name="OpenSymbol1"/>
       </text:list-level-style-bullet>
       <text:list-level-style-bullet text:level="4" text:style-name="Bullet_20_Symbols" text:bullet-char="✔">
         <style:list-level-properties text:list-level-position-and-space-mode="label-alignment">
           <style:list-level-label-alignment text:label-followed-by="listtab" text:list-tab-stop-position="3.175cm" fo:text-indent="-0.635cm" fo:margin-left="3.175cm"/>
         </style:list-level-properties>
-        <style:text-properties style:font-name="OpenSymbol"/>
+        <style:text-properties style:font-name="OpenSymbol1"/>
       </text:list-level-style-bullet>
       <text:list-level-style-bullet text:level="5" text:style-name="Bullet_20_Symbols" text:bullet-char="✔">
         <style:list-level-properties text:list-level-position-and-space-mode="label-alignment">
           <style:list-level-label-alignment text:label-followed-by="listtab" text:list-tab-stop-position="3.81cm" fo:text-indent="-0.635cm" fo:margin-left="3.81cm"/>
         </style:list-level-properties>
-        <style:text-properties style:font-name="OpenSymbol"/>
+        <style:text-properties style:font-name="OpenSymbol1"/>
       </text:list-level-style-bullet>
       <text:list-level-style-bullet text:level="6" text:style-name="Bullet_20_Symbols" text:bullet-char="✔">
         <style:list-level-properties text:list-level-position-and-space-mode="label-alignment">
           <style:list-level-label-alignment text:label-followed-by="listtab" text:list-tab-stop-position="4.445cm" fo:text-indent="-0.635cm" fo:margin-left="4.445cm"/>
         </style:list-level-properties>
-        <style:text-properties style:font-name="OpenSymbol"/>
+        <style:text-properties style:font-name="OpenSymbol1"/>
       </text:list-level-style-bullet>
       <text:list-level-style-bullet text:level="7" text:style-name="Bullet_20_Symbols" text:bullet-char="✔">
         <style:list-level-properties text:list-level-position-and-space-mode="label-alignment">
           <style:list-level-label-alignment text:label-followed-by="listtab" text:list-tab-stop-position="5.08cm" fo:text-indent="-0.635cm" fo:margin-left="5.08cm"/>
         </style:list-level-properties>
-        <style:text-properties style:font-name="OpenSymbol"/>
+        <style:text-properties style:font-name="OpenSymbol1"/>
       </text:list-level-style-bullet>
       <text:list-level-style-bullet text:level="8" text:style-name="Bullet_20_Symbols" text:bullet-char="✔">
         <style:list-level-properties text:list-level-position-and-space-mode="label-alignment">
           <style:list-level-label-alignment text:label-followed-by="listtab" text:list-tab-stop-position="5.715cm" fo:text-indent="-0.635cm" fo:margin-left="5.715cm"/>
         </style:list-level-properties>
-        <style:text-properties style:font-name="OpenSymbol"/>
+        <style:text-properties style:font-name="OpenSymbol1"/>
       </text:list-level-style-bullet>
       <text:list-level-style-bullet text:level="9" text:style-name="Bullet_20_Symbols" text:bullet-char="✔">
         <style:list-level-properties text:list-level-position-and-space-mode="label-alignment">
           <style:list-level-label-alignment text:label-followed-by="listtab" text:list-tab-stop-position="6.35cm" fo:text-indent="-0.635cm" fo:margin-left="6.35cm"/>
         </style:list-level-properties>
-        <style:text-properties style:font-name="OpenSymbol"/>
+        <style:text-properties style:font-name="OpenSymbol1"/>
       </text:list-level-style-bullet>
       <text:list-level-style-bullet text:level="10" text:style-name="Bullet_20_Symbols" text:bullet-char="✔">
         <style:list-level-properties text:list-level-position-and-space-mode="label-alignment">
           <style:list-level-label-alignment text:label-followed-by="listtab" text:list-tab-stop-position="6.985cm" fo:text-indent="-0.635cm" fo:margin-left="6.985cm"/>
         </style:list-level-properties>
-        <style:text-properties style:font-name="OpenSymbol"/>
+        <style:text-properties style:font-name="OpenSymbol1"/>
       </text:list-level-style-bullet>
     </text:list-style>
   </office:automatic-styles>
@@ -389,12 +389,12 @@
         <text:soft-page-break/>
         Компютърни умения и компетенции:
       </text:p>
-      <text:list xml:id="list1862302204" text:style-name="L1">
+      <text:list xml:id="list830128509" text:style-name="L1">
         <text:list-item>
           <text:p text:style-name="P10">PC SKILLS</text:p>
         </text:list-item>
       </text:list>
-      <text:list xml:id="list108249041" text:style-name="WWNum4">
+      <text:list xml:id="list504344620" text:style-name="WWNum4">
         <text:list-item>
           <text:p text:style-name="P12">Умения за работа с Git hub</text:p>
         </text:list-item>
@@ -408,12 +408,12 @@
           <text:p text:style-name="P12">Други: работа с MS OFFICE пакети</text:p>
         </text:list-item>
       </text:list>
-      <text:list xml:id="list3757363766" text:style-name="L2">
+      <text:list xml:id="list1806766824" text:style-name="L2">
         <text:list-item>
           <text:p text:style-name="P11">Competency</text:p>
         </text:list-item>
       </text:list>
-      <text:list xml:id="list361318027" text:style-name="WWNum3">
+      <text:list xml:id="list2277827271" text:style-name="WWNum3">
         <text:list-item>
           <text:p text:style-name="P13">Работа в екип</text:p>
         </text:list-item>
@@ -438,7 +438,7 @@
           <text:p text:style-name="P18">Сертификати от провеждани допълнителни курсове по:</text:p>
         </text:list-item>
       </text:list>
-      <text:list xml:id="list2144133111" text:style-name="WWNum5">
+      <text:list xml:id="list287326303" text:style-name="WWNum5">
         <text:list-item>
           <text:p text:style-name="P19">Photoshop</text:p>
         </text:list-item>
@@ -460,12 +460,12 @@
         <text:s text:c="6"/>
       </text:p>
       <text:p text:style-name="P4">Интереси и други:</text:p>
-      <text:list xml:id="list2788342870" text:style-name="WWNum7">
+      <text:list xml:id="list794654416" text:style-name="WWNum7">
         <text:list-item>
           <text:p text:style-name="P14">Кодене </text:p>
         </text:list-item>
       </text:list>
-      <text:list xml:id="list3962796930" text:style-name="WWNum6">
+      <text:list xml:id="list607591271" text:style-name="WWNum6">
         <text:list-item>
           <text:p text:style-name="P15">Слушане на музика</text:p>
         </text:list-item>
@@ -493,9 +493,9 @@
 <office:document-meta xmlns:meta="urn:oasis:names:tc:opendocument:xmlns:meta:1.0" xmlns:office="urn:oasis:names:tc:opendocument:xmlns:office:1.0" xmlns:grddl="http://www.w3.org/2003/g/data-view#" xmlns:ooo="http://openoffice.org/2004/office" xmlns:xlink="http://www.w3.org/1999/xlink" xmlns:dc="http://purl.org/dc/elements/1.1/" office:version="1.2">
   <office:meta>
     <dc:language>bg-BG</dc:language>
-    <dc:date>2021-10-06T23:07:51.833000000</dc:date>
-    <meta:editing-cycles>18</meta:editing-cycles>
-    <meta:editing-duration>PT4H3M32S</meta:editing-duration>
+    <dc:date>2021-10-06T23:36:10.138000000</dc:date>
+    <meta:editing-cycles>19</meta:editing-cycles>
+    <meta:editing-duration>PT4H4M59S</meta:editing-duration>
     <meta:generator>LibreOffice/6.3.2.2$Windows_X86_64 LibreOffice_project/98b30e735bda24bc04ab42594c85f7fd8be07b9c</meta:generator>
     <meta:document-statistic meta:table-count="0" meta:image-count="1" meta:object-count="0" meta:page-count="2" meta:paragraph-count="48" meta:word-count="188" meta:character-count="1395" meta:non-whitespace-character-count="1208"/>
   </office:meta>
@@ -515,8 +515,8 @@
       <config:config-item-map-indexed config:name="Views">
         <config:config-item-map-entry>
           <config:config-item config:name="ViewId" config:type="string">view2</config:config-item>
-          <config:config-item config:name="ViewLeft" config:type="long">18484</config:config-item>
-          <config:config-item config:name="ViewTop" config:type="long">4099</config:config-item>
+          <config:config-item config:name="ViewLeft" config:type="long">20089</config:config-item>
+          <config:config-item config:name="ViewTop" config:type="long">9541</config:config-item>
           <config:config-item config:name="VisibleLeft" config:type="long">0</config:config-item>
           <config:config-item config:name="VisibleTop" config:type="long">0</config:config-item>
           <config:config-item config:name="VisibleRight" config:type="long">40614</config:config-item>
@@ -587,7 +587,7 @@
       <config:config-item config:name="UnxForceZeroExtLeading" config:type="boolean">false</config:config-item>
       <config:config-item config:name="UseOldPrinterMetrics" config:type="boolean">false</config:config-item>
       <config:config-item config:name="TabAtLeftIndentForParagraphsInList" config:type="boolean">false</config:config-item>
-      <config:config-item config:name="Rsid" config:type="int">2772968</config:config-item>
+      <config:config-item config:name="Rsid" config:type="int">2798716</config:config-item>
       <config:config-item config:name="EmbedOnlyUsedFonts" config:type="boolean">false</config:config-item>
       <config:config-item config:name="MsWordCompTrailingBlanks" config:type="boolean">true</config:config-item>
       <config:config-item config:name="MathBaselineAlignment" config:type="boolean">true</config:config-item>
@@ -631,7 +631,7 @@
 <file path=styles.xml><?xml version="1.0" encoding="utf-8"?>
 <office:document-styles xmlns:meta="urn:oasis:names:tc:opendocument:xmlns:meta:1.0" xmlns:office="urn:oasis:names:tc:opendocument:xmlns:office:1.0" xmlns:draw="urn:oasis:names:tc:opendocument:xmlns:drawing:1.0" xmlns:ooo="http://openoffice.org/2004/office" xmlns:fo="urn:oasis:names:tc:opendocument:xmlns:xsl-fo-compatible:1.0" xmlns:xlink="http://www.w3.org/1999/xlink" xmlns:dc="http://purl.org/dc/elements/1.1/" xmlns:style="urn:oasis:names:tc:opendocument:xmlns:style:1.0" xmlns:text="urn:oasis:names:tc:opendocument:xmlns:text:1.0" xmlns:dr3d="urn:oasis:names:tc:opendocument:xmlns:dr3d:1.0" xmlns:svg="urn:oasis:names:tc:opendocument:xmlns:svg-compatible:1.0" xmlns:chart="urn:oasis:names:tc:opendocument:xmlns:chart:1.0" xmlns:rpt="http://openoffice.org/2005/report" xmlns:table="urn:oasis:names:tc:opendocument:xmlns:table:1.0" xmlns:number="urn:oasis:names:tc:opendocument:xmlns:datastyle:1.0" xmlns:ooow="http://openoffice.org/2004/writer" xmlns:oooc="http://openoffice.org/2004/calc" xmlns:of="urn:oasis:names:tc:opendocument:xmlns:of:1.2" xmlns:css3t="http://www.w3.org/TR/css3-text/" xmlns:tableooo="http://openoffice.org/2009/table" xmlns:calcext="urn:org:documentfoundation:names:experimental:calc:xmlns:calcext:1.0" xmlns:drawooo="http://openoffice.org/2010/draw" xmlns:loext="urn:org:documentfoundation:names:experimental:office:xmlns:loext:1.0" xmlns:grddl="http://www.w3.org/2003/g/data-view#" xmlns:field="urn:openoffice:names:experimental:ooo-ms-interop:xmlns:field:1.0" xmlns:math="http://www.w3.org/1998/Math/MathML" xmlns:form="urn:oasis:names:tc:opendocument:xmlns:form:1.0" xmlns:script="urn:oasis:names:tc:opendocument:xmlns:script:1.0" xmlns:dom="http://www.w3.org/2001/xml-events" xmlns:xhtml="http://www.w3.org/1999/xhtml" xmlns:officeooo="http://openoffice.org/2009/office" office:version="1.2">
   <office:font-face-decls>
-    <style:font-face style:name="OpenSymbol" svg:font-family="OpenSymbol" style:font-charset="x-symbol"/>
+    <style:font-face style:name="OpenSymbol1" svg:font-family="OpenSymbol" style:font-charset="x-symbol"/>
     <style:font-face style:name="Wingdings" svg:font-family="Wingdings" style:font-adornments="Regular" style:font-pitch="variable" style:font-charset="x-symbol"/>
     <style:font-face style:name="Courier New" svg:font-family="'Courier New'" style:font-family-generic="modern" style:font-pitch="fixed"/>
     <style:font-face style:name="Bahnschrift SemiLight SemiConde" svg:font-family="'Bahnschrift SemiLight SemiConde'" style:font-family-generic="roman" style:font-pitch="variable"/>
@@ -639,7 +639,7 @@
     <style:font-face style:name="Liberation Mono" svg:font-family="'Liberation Mono'" style:font-family-generic="roman" style:font-pitch="variable"/>
     <style:font-face style:name="Liberation Sans" svg:font-family="'Liberation Sans'" style:font-family-generic="roman" style:font-pitch="variable"/>
     <style:font-face style:name="Liberation Serif" svg:font-family="'Liberation Serif'" style:font-family-generic="roman" style:font-pitch="variable"/>
-    <style:font-face style:name="OpenSymbol1" svg:font-family="OpenSymbol" style:font-family-generic="roman" style:font-pitch="variable"/>
+    <style:font-face style:name="OpenSymbol" svg:font-family="OpenSymbol" style:font-family-generic="roman" style:font-pitch="variable"/>
     <style:font-face style:name="Liberation Mono1" svg:font-family="'Liberation Mono'" style:font-family-generic="system" style:font-pitch="variable"/>
     <style:font-face style:name="Lucida Sans" svg:font-family="'Lucida Sans'" style:font-family-generic="system" style:font-pitch="variable"/>
     <style:font-face style:name="Microsoft YaHei" svg:font-family="'Microsoft YaHei'" style:font-family-generic="system" style:font-pitch="variable"/>
@@ -719,7 +719,7 @@
     </style:style>
     <style:style style:name="Frame_20_contents" style:display-name="Frame contents" style:family="paragraph" style:parent-style-name="Standard" style:class="extra"/>
     <style:style style:name="Bullet_20_Symbols" style:display-name="Bullet Symbols" style:family="text">
-      <style:text-properties style:font-name="OpenSymbol1" fo:font-family="OpenSymbol" style:font-family-generic="roman" style:font-pitch="variable" style:font-name-asian="OpenSymbol2" style:font-family-asian="OpenSymbol" style:font-family-generic-asian="system" style:font-pitch-asian="variable" style:font-name-complex="OpenSymbol2" style:font-family-complex="OpenSymbol" style:font-family-generic-complex="system" style:font-pitch-complex="variable"/>
+      <style:text-properties style:font-name="OpenSymbol" fo:font-family="OpenSymbol" style:font-family-generic="roman" style:font-pitch="variable" style:font-name-asian="OpenSymbol2" style:font-family-asian="OpenSymbol" style:font-family-generic-asian="system" style:font-pitch-asian="variable" style:font-name-complex="OpenSymbol2" style:font-family-complex="OpenSymbol" style:font-family-generic-complex="system" style:font-pitch-complex="variable"/>
     </style:style>
     <style:style style:name="Numbering_20_Symbols" style:display-name="Numbering Symbols" style:family="text"/>
     <style:style style:name="ListLabel_20_1" style:display-name="ListLabel 1" style:family="text">
@@ -1072,7 +1072,7 @@
         <style:list-level-properties text:list-level-position-and-space-mode="label-alignment">
           <style:list-level-label-alignment text:label-followed-by="listtab" text:list-tab-stop-position="1.27cm" fo:text-indent="-0.635cm" fo:margin-left="1.27cm"/>
         </style:list-level-properties>
-        <style:text-properties style:font-name="OpenSymbol"/>
+        <style:text-properties style:font-name="OpenSymbol1"/>
       </text:list-level-style-bullet>
       <text:list-level-style-bullet text:level="2" text:style-name="ListLabel_20_20" style:num-suffix="" text:bullet-char="">
         <style:list-level-properties text:list-level-position-and-space-mode="label-alignment">

</xml_diff>